<commit_message>
Revert "WHAT" MAU NANGIS This reverts commit cc3777a23f545c3c679102d3e9c6102c491628ed.
</commit_message>
<xml_diff>
--- a/MySpotifyArtistListDocumentation.docx
+++ b/MySpotifyArtistListDocumentation.docx
@@ -30,15 +30,7 @@
     <w:p>
       <w:r>
         <w:tab/>
-        <w:t xml:space="preserve">MSAL is a primarily mobile website where you can list your all-time favourite Spotify artist and show it </w:t>
-      </w:r>
-      <w:proofErr w:type="gramStart"/>
-      <w:r>
-        <w:t>to</w:t>
-      </w:r>
-      <w:proofErr w:type="gramEnd"/>
-      <w:r>
-        <w:t xml:space="preserve"> other. MSAL has 4 main pages:</w:t>
+        <w:t>MSAL is a primarily mobile website where you can list your all-time favourite Spotify artist and show it to other. MSAL has 4 main pages:</w:t>
       </w:r>
     </w:p>
     <w:p>
@@ -82,15 +74,7 @@
       </w:r>
       <w:proofErr w:type="spellEnd"/>
       <w:r>
-        <w:t xml:space="preserve"> </w:t>
-      </w:r>
-      <w:proofErr w:type="gramStart"/>
-      <w:r>
-        <w:t>artist</w:t>
-      </w:r>
-      <w:proofErr w:type="gramEnd"/>
-      <w:r>
-        <w:t xml:space="preserve"> and you can add it to your favourite page or see the artist details</w:t>
+        <w:t xml:space="preserve"> artist and you can add it to your favourite page or see the artist details</w:t>
       </w:r>
     </w:p>
     <w:p>
@@ -108,15 +92,7 @@
         <w:t>more</w:t>
       </w:r>
       <w:r>
-        <w:t xml:space="preserve"> information about the </w:t>
-      </w:r>
-      <w:proofErr w:type="gramStart"/>
-      <w:r>
-        <w:t>artist</w:t>
-      </w:r>
-      <w:proofErr w:type="gramEnd"/>
-      <w:r>
-        <w:t xml:space="preserve"> </w:t>
+        <w:t xml:space="preserve"> information about the artist </w:t>
       </w:r>
       <w:r>
         <w:t>name, and discography (album and tracks)</w:t>
@@ -910,15 +886,7 @@
       </w:r>
       <w:proofErr w:type="spellEnd"/>
       <w:r>
-        <w:t xml:space="preserve"> </w:t>
-      </w:r>
-      <w:proofErr w:type="gramStart"/>
-      <w:r>
-        <w:t>page</w:t>
-      </w:r>
-      <w:proofErr w:type="gramEnd"/>
-      <w:r>
-        <w:t xml:space="preserve"> </w:t>
+        <w:t xml:space="preserve"> page </w:t>
       </w:r>
       <w:r>
         <w:t xml:space="preserve">get and store the data from the local storage, for </w:t>
@@ -1303,13 +1271,8 @@
         <w:ind w:firstLine="720"/>
       </w:pPr>
       <w:r>
-        <w:t xml:space="preserve">As per usual, user can add it to their favourite, or see the artist </w:t>
-      </w:r>
-      <w:proofErr w:type="gramStart"/>
-      <w:r>
-        <w:t>detail</w:t>
-      </w:r>
-      <w:proofErr w:type="gramEnd"/>
+        <w:t>As per usual, user can add it to their favourite, or see the artist detail</w:t>
+      </w:r>
     </w:p>
     <w:p>
       <w:pPr>
@@ -1513,15 +1476,7 @@
     <w:p>
       <w:r>
         <w:tab/>
-        <w:t xml:space="preserve">Detail </w:t>
-      </w:r>
-      <w:proofErr w:type="gramStart"/>
-      <w:r>
-        <w:t>page</w:t>
-      </w:r>
-      <w:proofErr w:type="gramEnd"/>
-      <w:r>
-        <w:t xml:space="preserve"> have the URL “/detail/{artist-name}”, so user need to click the specified artist to get the right detail page. It consists of artists info, from their image, name, and discography (albums and tracks inside it). The favourite button (star) is also provided for easy access.</w:t>
+        <w:t>Detail page have the URL “/detail/{artist-name}”, so user need to click the specified artist to get the right detail page. It consists of artists info, from their image, name, and discography (albums and tracks inside it). The favourite button (star) is also provided for easy access.</w:t>
       </w:r>
     </w:p>
     <w:p>
@@ -1698,37 +1653,7 @@
       </w:r>
       <w:proofErr w:type="spellEnd"/>
     </w:p>
-    <w:p>
-      <w:r>
-        <w:br w:type="page"/>
-      </w:r>
-    </w:p>
-    <w:p>
-      <w:pPr>
-        <w:rPr>
-          <w:b/>
-          <w:bCs/>
-        </w:rPr>
-      </w:pPr>
-      <w:r>
-        <w:rPr>
-          <w:b/>
-          <w:bCs/>
-        </w:rPr>
-        <w:lastRenderedPageBreak/>
-        <w:t>BONUS: Light and Dark mode</w:t>
-      </w:r>
-    </w:p>
-    <w:p>
-      <w:r>
-        <w:t xml:space="preserve">Using your browser setting, you can also view the page in light </w:t>
-      </w:r>
-      <w:proofErr w:type="gramStart"/>
-      <w:r>
-        <w:t>mode</w:t>
-      </w:r>
-      <w:proofErr w:type="gramEnd"/>
-    </w:p>
+    <w:p/>
     <w:sectPr>
       <w:pgSz w:w="11906" w:h="16838"/>
       <w:pgMar w:top="1440" w:right="1440" w:bottom="1440" w:left="1440" w:header="708" w:footer="708" w:gutter="0"/>

</xml_diff>